<commit_message>
version as of 03/14
</commit_message>
<xml_diff>
--- a/soc282rp_part1_elliotts.docx
+++ b/soc282rp_part1_elliotts.docx
@@ -4,7 +4,7 @@
   <w:body>
     <w:p>
       <w:pPr>
-        <w:spacing w:line="360" w:lineRule="auto"/>
+        <w:spacing w:line="480" w:lineRule="auto"/>
         <w:rPr>
           <w:rFonts w:ascii="Times New Roman" w:hAnsi="Times New Roman" w:cs="Times New Roman"/>
         </w:rPr>
@@ -18,7 +18,7 @@
     </w:p>
     <w:p>
       <w:pPr>
-        <w:spacing w:line="360" w:lineRule="auto"/>
+        <w:spacing w:line="480" w:lineRule="auto"/>
         <w:rPr>
           <w:rFonts w:ascii="Times New Roman" w:hAnsi="Times New Roman" w:cs="Times New Roman"/>
         </w:rPr>
@@ -38,7 +38,7 @@
     </w:p>
     <w:p>
       <w:pPr>
-        <w:spacing w:line="360" w:lineRule="auto"/>
+        <w:spacing w:line="480" w:lineRule="auto"/>
         <w:rPr>
           <w:rFonts w:ascii="Times New Roman" w:hAnsi="Times New Roman" w:cs="Times New Roman"/>
         </w:rPr>
@@ -52,22 +52,18 @@
     </w:p>
     <w:p>
       <w:pPr>
-        <w:spacing w:line="360" w:lineRule="auto"/>
-        <w:rPr>
-          <w:rFonts w:ascii="Times New Roman" w:hAnsi="Times New Roman" w:cs="Times New Roman"/>
-        </w:rPr>
-      </w:pPr>
-      <w:r>
-        <w:rPr>
-          <w:rFonts w:ascii="Times New Roman" w:hAnsi="Times New Roman" w:cs="Times New Roman"/>
-        </w:rPr>
-        <w:t>Research Question</w:t>
-      </w:r>
-      <w:r>
-        <w:rPr>
-          <w:rFonts w:ascii="Times New Roman" w:hAnsi="Times New Roman" w:cs="Times New Roman"/>
-        </w:rPr>
-        <w:t>:</w:t>
+        <w:spacing w:line="480" w:lineRule="auto"/>
+        <w:rPr>
+          <w:rFonts w:ascii="Times New Roman" w:hAnsi="Times New Roman" w:cs="Times New Roman"/>
+        </w:rPr>
+      </w:pPr>
+      <w:r>
+        <w:rPr>
+          <w:rFonts w:ascii="Times New Roman" w:hAnsi="Times New Roman" w:cs="Times New Roman"/>
+          <w:i/>
+          <w:iCs/>
+        </w:rPr>
+        <w:t>Research Question:</w:t>
       </w:r>
       <w:r>
         <w:rPr>
@@ -79,26 +75,42 @@
         <w:rPr>
           <w:rFonts w:ascii="Times New Roman" w:hAnsi="Times New Roman" w:cs="Times New Roman"/>
         </w:rPr>
-        <w:t>How does peoples hours worked affect their mental health?</w:t>
-      </w:r>
-    </w:p>
-    <w:p>
-      <w:pPr>
-        <w:spacing w:line="360" w:lineRule="auto"/>
-        <w:rPr>
-          <w:rFonts w:ascii="Times New Roman" w:hAnsi="Times New Roman" w:cs="Times New Roman"/>
-        </w:rPr>
-      </w:pPr>
-      <w:r>
-        <w:rPr>
-          <w:rFonts w:ascii="Times New Roman" w:hAnsi="Times New Roman" w:cs="Times New Roman"/>
+        <w:t xml:space="preserve">How does peoples </w:t>
+      </w:r>
+      <w:r>
+        <w:rPr>
+          <w:rFonts w:ascii="Times New Roman" w:hAnsi="Times New Roman" w:cs="Times New Roman"/>
+        </w:rPr>
+        <w:t>hours spent working</w:t>
+      </w:r>
+      <w:r>
+        <w:rPr>
+          <w:rFonts w:ascii="Times New Roman" w:hAnsi="Times New Roman" w:cs="Times New Roman"/>
+        </w:rPr>
+        <w:t xml:space="preserve"> affect their mental health?</w:t>
+      </w:r>
+    </w:p>
+    <w:p>
+      <w:pPr>
+        <w:spacing w:line="480" w:lineRule="auto"/>
+        <w:rPr>
+          <w:rFonts w:ascii="Times New Roman" w:hAnsi="Times New Roman" w:cs="Times New Roman"/>
+          <w:i/>
+          <w:iCs/>
+        </w:rPr>
+      </w:pPr>
+      <w:r>
+        <w:rPr>
+          <w:rFonts w:ascii="Times New Roman" w:hAnsi="Times New Roman" w:cs="Times New Roman"/>
+          <w:i/>
+          <w:iCs/>
         </w:rPr>
         <w:t>H1:</w:t>
       </w:r>
     </w:p>
     <w:p>
       <w:pPr>
-        <w:spacing w:line="360" w:lineRule="auto"/>
+        <w:spacing w:line="480" w:lineRule="auto"/>
         <w:rPr>
           <w:rFonts w:ascii="Times New Roman" w:hAnsi="Times New Roman" w:cs="Times New Roman"/>
         </w:rPr>
@@ -112,21 +124,25 @@
     </w:p>
     <w:p>
       <w:pPr>
-        <w:spacing w:line="360" w:lineRule="auto"/>
-        <w:rPr>
-          <w:rFonts w:ascii="Times New Roman" w:hAnsi="Times New Roman" w:cs="Times New Roman"/>
-        </w:rPr>
-      </w:pPr>
-      <w:r>
-        <w:rPr>
-          <w:rFonts w:ascii="Times New Roman" w:hAnsi="Times New Roman" w:cs="Times New Roman"/>
+        <w:spacing w:line="480" w:lineRule="auto"/>
+        <w:rPr>
+          <w:rFonts w:ascii="Times New Roman" w:hAnsi="Times New Roman" w:cs="Times New Roman"/>
+          <w:i/>
+          <w:iCs/>
+        </w:rPr>
+      </w:pPr>
+      <w:r>
+        <w:rPr>
+          <w:rFonts w:ascii="Times New Roman" w:hAnsi="Times New Roman" w:cs="Times New Roman"/>
+          <w:i/>
+          <w:iCs/>
         </w:rPr>
         <w:t>H2:</w:t>
       </w:r>
     </w:p>
     <w:p>
       <w:pPr>
-        <w:spacing w:line="360" w:lineRule="auto"/>
+        <w:spacing w:line="480" w:lineRule="auto"/>
         <w:rPr>
           <w:rFonts w:ascii="Times New Roman" w:hAnsi="Times New Roman" w:cs="Times New Roman"/>
         </w:rPr>
@@ -140,36 +156,41 @@
     </w:p>
     <w:p>
       <w:pPr>
-        <w:spacing w:line="360" w:lineRule="auto"/>
-        <w:rPr>
-          <w:rFonts w:ascii="Times New Roman" w:hAnsi="Times New Roman" w:cs="Times New Roman"/>
-        </w:rPr>
-      </w:pPr>
-    </w:p>
-    <w:p>
-      <w:pPr>
-        <w:spacing w:line="360" w:lineRule="auto"/>
-        <w:rPr>
-          <w:rFonts w:ascii="Times New Roman" w:hAnsi="Times New Roman" w:cs="Times New Roman"/>
-        </w:rPr>
-      </w:pPr>
-      <w:r>
-        <w:rPr>
-          <w:rFonts w:ascii="Times New Roman" w:hAnsi="Times New Roman" w:cs="Times New Roman"/>
+        <w:spacing w:line="480" w:lineRule="auto"/>
+        <w:rPr>
+          <w:rFonts w:ascii="Times New Roman" w:hAnsi="Times New Roman" w:cs="Times New Roman"/>
+        </w:rPr>
+      </w:pPr>
+    </w:p>
+    <w:p>
+      <w:pPr>
+        <w:spacing w:line="480" w:lineRule="auto"/>
+        <w:rPr>
+          <w:rFonts w:ascii="Times New Roman" w:hAnsi="Times New Roman" w:cs="Times New Roman"/>
+          <w:i/>
+          <w:iCs/>
+        </w:rPr>
+      </w:pPr>
+      <w:r>
+        <w:rPr>
+          <w:rFonts w:ascii="Times New Roman" w:hAnsi="Times New Roman" w:cs="Times New Roman"/>
+          <w:i/>
+          <w:iCs/>
         </w:rPr>
         <w:t>Variables Table</w:t>
       </w:r>
     </w:p>
     <w:p>
       <w:pPr>
-        <w:spacing w:line="360" w:lineRule="auto"/>
-        <w:rPr>
-          <w:rFonts w:ascii="Times New Roman" w:hAnsi="Times New Roman" w:cs="Times New Roman"/>
-        </w:rPr>
-      </w:pPr>
-      <w:r>
-        <w:rPr>
-          <w:rFonts w:ascii="Times New Roman" w:hAnsi="Times New Roman" w:cs="Times New Roman"/>
+        <w:spacing w:line="480" w:lineRule="auto"/>
+        <w:rPr>
+          <w:rFonts w:ascii="Times New Roman" w:hAnsi="Times New Roman" w:cs="Times New Roman"/>
+        </w:rPr>
+      </w:pPr>
+      <w:r>
+        <w:rPr>
+          <w:rFonts w:ascii="Times New Roman" w:hAnsi="Times New Roman" w:cs="Times New Roman"/>
+          <w:noProof/>
         </w:rPr>
         <w:drawing>
           <wp:inline distT="0" distB="0" distL="0" distR="0" wp14:anchorId="50AAA2F3" wp14:editId="3D3A2323">
@@ -210,15 +231,15 @@
     </w:p>
     <w:p>
       <w:pPr>
-        <w:spacing w:line="360" w:lineRule="auto"/>
-        <w:rPr>
-          <w:rFonts w:ascii="Times New Roman" w:hAnsi="Times New Roman" w:cs="Times New Roman"/>
-        </w:rPr>
-      </w:pPr>
-    </w:p>
-    <w:p>
-      <w:pPr>
-        <w:spacing w:line="360" w:lineRule="auto"/>
+        <w:spacing w:line="480" w:lineRule="auto"/>
+        <w:rPr>
+          <w:rFonts w:ascii="Times New Roman" w:hAnsi="Times New Roman" w:cs="Times New Roman"/>
+        </w:rPr>
+      </w:pPr>
+    </w:p>
+    <w:p>
+      <w:pPr>
+        <w:spacing w:line="480" w:lineRule="auto"/>
         <w:rPr>
           <w:rFonts w:ascii="Times New Roman" w:hAnsi="Times New Roman" w:cs="Times New Roman"/>
         </w:rPr>
@@ -232,7 +253,7 @@
     </w:p>
     <w:p>
       <w:pPr>
-        <w:spacing w:line="360" w:lineRule="auto"/>
+        <w:spacing w:line="480" w:lineRule="auto"/>
         <w:rPr>
           <w:rFonts w:ascii="Times New Roman" w:hAnsi="Times New Roman" w:cs="Times New Roman"/>
         </w:rPr>
@@ -253,91 +274,187 @@
         <w:rPr>
           <w:rFonts w:ascii="Times New Roman" w:hAnsi="Times New Roman" w:cs="Times New Roman"/>
         </w:rPr>
+        <w:t xml:space="preserve"> and code</w:t>
+      </w:r>
+      <w:r>
+        <w:rPr>
+          <w:rFonts w:ascii="Times New Roman" w:hAnsi="Times New Roman" w:cs="Times New Roman"/>
+        </w:rPr>
+        <w:t>, which can be</w:t>
+      </w:r>
+      <w:r>
+        <w:rPr>
+          <w:rFonts w:ascii="Times New Roman" w:hAnsi="Times New Roman" w:cs="Times New Roman"/>
+        </w:rPr>
+        <w:t xml:space="preserve"> view</w:t>
+      </w:r>
+      <w:r>
+        <w:rPr>
+          <w:rFonts w:ascii="Times New Roman" w:hAnsi="Times New Roman" w:cs="Times New Roman"/>
+        </w:rPr>
+        <w:t>ed</w:t>
+      </w:r>
+      <w:r>
+        <w:rPr>
+          <w:rFonts w:ascii="Times New Roman" w:hAnsi="Times New Roman" w:cs="Times New Roman"/>
+        </w:rPr>
+        <w:t xml:space="preserve"> on </w:t>
+      </w:r>
+      <w:proofErr w:type="spellStart"/>
+      <w:r>
+        <w:rPr>
+          <w:rFonts w:ascii="Times New Roman" w:hAnsi="Times New Roman" w:cs="Times New Roman"/>
+        </w:rPr>
+        <w:t>github</w:t>
+      </w:r>
+      <w:proofErr w:type="spellEnd"/>
+      <w:r>
+        <w:rPr>
+          <w:rFonts w:ascii="Times New Roman" w:hAnsi="Times New Roman" w:cs="Times New Roman"/>
+        </w:rPr>
         <w:t xml:space="preserve"> </w:t>
       </w:r>
       <w:r>
         <w:rPr>
           <w:rFonts w:ascii="Times New Roman" w:hAnsi="Times New Roman" w:cs="Times New Roman"/>
         </w:rPr>
-        <w:t>and code.</w:t>
-      </w:r>
-    </w:p>
-    <w:p>
-      <w:pPr>
-        <w:spacing w:line="360" w:lineRule="auto"/>
-        <w:rPr>
-          <w:rFonts w:ascii="Times New Roman" w:hAnsi="Times New Roman" w:cs="Times New Roman"/>
-        </w:rPr>
-      </w:pPr>
-    </w:p>
-    <w:p>
-      <w:pPr>
-        <w:spacing w:line="360" w:lineRule="auto"/>
-        <w:rPr>
-          <w:rFonts w:ascii="Times New Roman" w:hAnsi="Times New Roman" w:cs="Times New Roman"/>
-        </w:rPr>
-      </w:pPr>
-      <w:r>
-        <w:rPr>
-          <w:rFonts w:ascii="Times New Roman" w:hAnsi="Times New Roman" w:cs="Times New Roman"/>
+        <w:t>as well</w:t>
+      </w:r>
+      <w:r>
+        <w:rPr>
+          <w:rFonts w:ascii="Times New Roman" w:hAnsi="Times New Roman" w:cs="Times New Roman"/>
+        </w:rPr>
+        <w:t>:</w:t>
+      </w:r>
+    </w:p>
+    <w:p>
+      <w:pPr>
+        <w:spacing w:line="480" w:lineRule="auto"/>
+        <w:rPr>
+          <w:rFonts w:ascii="Times New Roman" w:hAnsi="Times New Roman" w:cs="Times New Roman"/>
+        </w:rPr>
+      </w:pPr>
+      <w:hyperlink r:id="rId7" w:history="1">
+        <w:r>
+          <w:rPr>
+            <w:rStyle w:val="Hyperlink"/>
+            <w:rFonts w:ascii="Times New Roman" w:hAnsi="Times New Roman" w:cs="Times New Roman"/>
+          </w:rPr>
+          <w:t>https://github.com/smithty18/soc282/blob/main/test2.R</w:t>
+        </w:r>
+      </w:hyperlink>
+    </w:p>
+    <w:p>
+      <w:pPr>
+        <w:spacing w:line="480" w:lineRule="auto"/>
+        <w:rPr>
+          <w:rFonts w:ascii="Times New Roman" w:hAnsi="Times New Roman" w:cs="Times New Roman"/>
+        </w:rPr>
+      </w:pPr>
+    </w:p>
+    <w:p>
+      <w:pPr>
+        <w:spacing w:line="480" w:lineRule="auto"/>
+        <w:rPr>
+          <w:rFonts w:ascii="Times New Roman" w:hAnsi="Times New Roman" w:cs="Times New Roman"/>
+          <w:i/>
+          <w:iCs/>
+        </w:rPr>
+      </w:pPr>
+      <w:r>
+        <w:rPr>
+          <w:rFonts w:ascii="Times New Roman" w:hAnsi="Times New Roman" w:cs="Times New Roman"/>
+          <w:i/>
+          <w:iCs/>
         </w:rPr>
         <w:t>Describe data</w:t>
       </w:r>
       <w:r>
         <w:rPr>
           <w:rFonts w:ascii="Times New Roman" w:hAnsi="Times New Roman" w:cs="Times New Roman"/>
+          <w:i/>
+          <w:iCs/>
         </w:rPr>
         <w:t>:</w:t>
       </w:r>
     </w:p>
     <w:p>
       <w:pPr>
-        <w:spacing w:line="360" w:lineRule="auto"/>
-        <w:rPr>
-          <w:rFonts w:ascii="Times New Roman" w:hAnsi="Times New Roman" w:cs="Times New Roman"/>
-        </w:rPr>
-      </w:pPr>
-      <w:r>
-        <w:rPr>
-          <w:rFonts w:ascii="Times New Roman" w:hAnsi="Times New Roman" w:cs="Times New Roman"/>
-        </w:rPr>
-        <w:t xml:space="preserve">This data is from a general survey of which various types of information from respondents was collected. I have focused on peoples work, working status, mental health condition, and reported sex. Of this information people have reported a wider variety of information regarding </w:t>
-      </w:r>
-    </w:p>
-    <w:p>
-      <w:pPr>
-        <w:spacing w:line="360" w:lineRule="auto"/>
-        <w:rPr>
-          <w:rFonts w:ascii="Times New Roman" w:hAnsi="Times New Roman" w:cs="Times New Roman"/>
-        </w:rPr>
-      </w:pPr>
-    </w:p>
-    <w:p>
-      <w:pPr>
-        <w:spacing w:line="360" w:lineRule="auto"/>
-        <w:rPr>
-          <w:rFonts w:ascii="Times New Roman" w:hAnsi="Times New Roman" w:cs="Times New Roman"/>
-        </w:rPr>
-      </w:pPr>
-      <w:r>
-        <w:rPr>
-          <w:rFonts w:ascii="Times New Roman" w:hAnsi="Times New Roman" w:cs="Times New Roman"/>
+        <w:spacing w:line="480" w:lineRule="auto"/>
+        <w:rPr>
+          <w:rFonts w:ascii="Times New Roman" w:hAnsi="Times New Roman" w:cs="Times New Roman"/>
+        </w:rPr>
+      </w:pPr>
+      <w:r>
+        <w:rPr>
+          <w:rFonts w:ascii="Times New Roman" w:hAnsi="Times New Roman" w:cs="Times New Roman"/>
+        </w:rPr>
+        <w:t xml:space="preserve">This data is from a general survey </w:t>
+      </w:r>
+      <w:r>
+        <w:rPr>
+          <w:rFonts w:ascii="Times New Roman" w:hAnsi="Times New Roman" w:cs="Times New Roman"/>
+        </w:rPr>
+        <w:t xml:space="preserve">from 2022 </w:t>
+      </w:r>
+      <w:r>
+        <w:rPr>
+          <w:rFonts w:ascii="Times New Roman" w:hAnsi="Times New Roman" w:cs="Times New Roman"/>
+        </w:rPr>
+        <w:t xml:space="preserve">of which various types of information from respondents was collected. I have focused on peoples work, working status, mental health condition, and reported sex. </w:t>
+      </w:r>
+      <w:r>
+        <w:rPr>
+          <w:rFonts w:ascii="Times New Roman" w:hAnsi="Times New Roman" w:cs="Times New Roman"/>
+        </w:rPr>
+        <w:t xml:space="preserve">Approximately 2000~ people responded to mental health-oriented </w:t>
+      </w:r>
+      <w:r>
+        <w:rPr>
+          <w:rFonts w:ascii="Times New Roman" w:hAnsi="Times New Roman" w:cs="Times New Roman"/>
+        </w:rPr>
+        <w:lastRenderedPageBreak/>
+        <w:t xml:space="preserve">questions relevant to this research design. People on average tended not indicate having depression and have fewer poor mental health days. </w:t>
+      </w:r>
+    </w:p>
+    <w:p>
+      <w:pPr>
+        <w:spacing w:line="480" w:lineRule="auto"/>
+        <w:rPr>
+          <w:rFonts w:ascii="Times New Roman" w:hAnsi="Times New Roman" w:cs="Times New Roman"/>
+        </w:rPr>
+      </w:pPr>
+    </w:p>
+    <w:p>
+      <w:pPr>
+        <w:spacing w:line="480" w:lineRule="auto"/>
+        <w:rPr>
+          <w:rFonts w:ascii="Times New Roman" w:hAnsi="Times New Roman" w:cs="Times New Roman"/>
+          <w:i/>
+          <w:iCs/>
+        </w:rPr>
+      </w:pPr>
+      <w:r>
+        <w:rPr>
+          <w:rFonts w:ascii="Times New Roman" w:hAnsi="Times New Roman" w:cs="Times New Roman"/>
+          <w:i/>
+          <w:iCs/>
         </w:rPr>
         <w:t>Frequency Distribution Tables of Dependent Variables</w:t>
       </w:r>
     </w:p>
     <w:p>
       <w:pPr>
-        <w:spacing w:line="360" w:lineRule="auto"/>
-        <w:rPr>
-          <w:rFonts w:ascii="Times New Roman" w:hAnsi="Times New Roman" w:cs="Times New Roman"/>
-        </w:rPr>
-      </w:pPr>
-      <w:r>
-        <w:rPr>
-          <w:rFonts w:ascii="Times New Roman" w:hAnsi="Times New Roman" w:cs="Times New Roman"/>
-        </w:rPr>
-        <w:lastRenderedPageBreak/>
+        <w:spacing w:line="480" w:lineRule="auto"/>
+        <w:rPr>
+          <w:rFonts w:ascii="Times New Roman" w:hAnsi="Times New Roman" w:cs="Times New Roman"/>
+        </w:rPr>
+      </w:pPr>
+      <w:r>
+        <w:rPr>
+          <w:rFonts w:ascii="Times New Roman" w:hAnsi="Times New Roman" w:cs="Times New Roman"/>
+          <w:noProof/>
+        </w:rPr>
         <w:drawing>
           <wp:inline distT="0" distB="0" distL="0" distR="0" wp14:anchorId="3D66AFA6" wp14:editId="276D48CD">
             <wp:extent cx="3098800" cy="2108200"/>
@@ -354,7 +471,7 @@
                     <pic:cNvPicPr/>
                   </pic:nvPicPr>
                   <pic:blipFill>
-                    <a:blip r:embed="rId7"/>
+                    <a:blip r:embed="rId8"/>
                     <a:stretch>
                       <a:fillRect/>
                     </a:stretch>
@@ -377,104 +494,179 @@
     </w:p>
     <w:p>
       <w:pPr>
-        <w:spacing w:line="360" w:lineRule="auto"/>
-        <w:rPr>
-          <w:rFonts w:ascii="Times New Roman" w:hAnsi="Times New Roman" w:cs="Times New Roman"/>
-        </w:rPr>
-      </w:pPr>
-    </w:p>
-    <w:p>
-      <w:pPr>
-        <w:spacing w:line="360" w:lineRule="auto"/>
-        <w:rPr>
-          <w:rFonts w:ascii="Times New Roman" w:hAnsi="Times New Roman" w:cs="Times New Roman"/>
-        </w:rPr>
-      </w:pPr>
-      <w:r>
-        <w:rPr>
-          <w:rFonts w:ascii="Times New Roman" w:hAnsi="Times New Roman" w:cs="Times New Roman"/>
+        <w:spacing w:line="480" w:lineRule="auto"/>
+        <w:rPr>
+          <w:rFonts w:ascii="Times New Roman" w:hAnsi="Times New Roman" w:cs="Times New Roman"/>
+        </w:rPr>
+      </w:pPr>
+    </w:p>
+    <w:p>
+      <w:pPr>
+        <w:spacing w:line="480" w:lineRule="auto"/>
+        <w:rPr>
+          <w:rFonts w:ascii="Times New Roman" w:hAnsi="Times New Roman" w:cs="Times New Roman"/>
+          <w:i/>
+          <w:iCs/>
+        </w:rPr>
+      </w:pPr>
+      <w:r>
+        <w:rPr>
+          <w:rFonts w:ascii="Times New Roman" w:hAnsi="Times New Roman" w:cs="Times New Roman"/>
+          <w:i/>
+          <w:iCs/>
         </w:rPr>
         <w:t>Two Graphs</w:t>
       </w:r>
     </w:p>
     <w:p>
       <w:pPr>
-        <w:spacing w:line="360" w:lineRule="auto"/>
-        <w:rPr>
-          <w:rFonts w:ascii="Times New Roman" w:hAnsi="Times New Roman" w:cs="Times New Roman"/>
-        </w:rPr>
-      </w:pPr>
-    </w:p>
-    <w:p>
-      <w:pPr>
-        <w:spacing w:line="360" w:lineRule="auto"/>
-        <w:rPr>
-          <w:rFonts w:ascii="Times New Roman" w:hAnsi="Times New Roman" w:cs="Times New Roman"/>
-        </w:rPr>
-      </w:pPr>
-    </w:p>
-    <w:p>
-      <w:pPr>
-        <w:spacing w:line="360" w:lineRule="auto"/>
-        <w:rPr>
-          <w:rFonts w:ascii="Times New Roman" w:hAnsi="Times New Roman" w:cs="Times New Roman"/>
-        </w:rPr>
-      </w:pPr>
-    </w:p>
-    <w:p>
-      <w:pPr>
-        <w:spacing w:line="360" w:lineRule="auto"/>
-        <w:rPr>
-          <w:rFonts w:ascii="Times New Roman" w:hAnsi="Times New Roman" w:cs="Times New Roman"/>
-        </w:rPr>
-      </w:pPr>
-    </w:p>
-    <w:p>
-      <w:pPr>
-        <w:spacing w:line="360" w:lineRule="auto"/>
-        <w:rPr>
-          <w:rFonts w:ascii="Times New Roman" w:hAnsi="Times New Roman" w:cs="Times New Roman"/>
-        </w:rPr>
-      </w:pPr>
-      <w:r>
-        <w:rPr>
-          <w:rFonts w:ascii="Times New Roman" w:hAnsi="Times New Roman" w:cs="Times New Roman"/>
-        </w:rPr>
-        <w:t>Section C</w:t>
-      </w:r>
-    </w:p>
-    <w:p>
-      <w:pPr>
-        <w:spacing w:line="360" w:lineRule="auto"/>
-        <w:rPr>
-          <w:rFonts w:ascii="Times New Roman" w:hAnsi="Times New Roman" w:cs="Times New Roman"/>
-        </w:rPr>
-      </w:pPr>
-    </w:p>
-    <w:p>
-      <w:pPr>
-        <w:spacing w:line="360" w:lineRule="auto"/>
-        <w:rPr>
-          <w:rFonts w:ascii="Times New Roman" w:hAnsi="Times New Roman" w:cs="Times New Roman"/>
-        </w:rPr>
-      </w:pPr>
-      <w:r>
-        <w:rPr>
-          <w:rFonts w:ascii="Times New Roman" w:hAnsi="Times New Roman" w:cs="Times New Roman"/>
+        <w:spacing w:line="480" w:lineRule="auto"/>
+        <w:rPr>
+          <w:rFonts w:ascii="Times New Roman" w:hAnsi="Times New Roman" w:cs="Times New Roman"/>
+        </w:rPr>
+      </w:pPr>
+      <w:r>
+        <w:rPr>
+          <w:rFonts w:ascii="Times New Roman" w:hAnsi="Times New Roman" w:cs="Times New Roman"/>
+          <w:noProof/>
+        </w:rPr>
+        <w:drawing>
+          <wp:inline distT="0" distB="0" distL="0" distR="0" wp14:anchorId="6318C869" wp14:editId="066481F6">
+            <wp:extent cx="4140200" cy="3592154"/>
+            <wp:effectExtent l="0" t="0" r="0" b="2540"/>
+            <wp:docPr id="89509162" name="Picture 1" descr="A graph of hours worked&#10;&#10;Description automatically generated"/>
+            <wp:cNvGraphicFramePr>
+              <a:graphicFrameLocks xmlns:a="http://schemas.openxmlformats.org/drawingml/2006/main" noChangeAspect="1"/>
+            </wp:cNvGraphicFramePr>
+            <a:graphic xmlns:a="http://schemas.openxmlformats.org/drawingml/2006/main">
+              <a:graphicData uri="http://schemas.openxmlformats.org/drawingml/2006/picture">
+                <pic:pic xmlns:pic="http://schemas.openxmlformats.org/drawingml/2006/picture">
+                  <pic:nvPicPr>
+                    <pic:cNvPr id="89509162" name="Picture 1" descr="A graph of hours worked&#10;&#10;Description automatically generated"/>
+                    <pic:cNvPicPr/>
+                  </pic:nvPicPr>
+                  <pic:blipFill>
+                    <a:blip r:embed="rId9"/>
+                    <a:stretch>
+                      <a:fillRect/>
+                    </a:stretch>
+                  </pic:blipFill>
+                  <pic:spPr>
+                    <a:xfrm>
+                      <a:off x="0" y="0"/>
+                      <a:ext cx="4165965" cy="3614509"/>
+                    </a:xfrm>
+                    <a:prstGeom prst="rect">
+                      <a:avLst/>
+                    </a:prstGeom>
+                  </pic:spPr>
+                </pic:pic>
+              </a:graphicData>
+            </a:graphic>
+          </wp:inline>
+        </w:drawing>
+      </w:r>
+    </w:p>
+    <w:p>
+      <w:pPr>
+        <w:spacing w:line="480" w:lineRule="auto"/>
+        <w:rPr>
+          <w:rFonts w:ascii="Times New Roman" w:hAnsi="Times New Roman" w:cs="Times New Roman"/>
+        </w:rPr>
+      </w:pPr>
+      <w:r>
+        <w:rPr>
+          <w:noProof/>
+        </w:rPr>
+        <w:lastRenderedPageBreak/>
+        <w:drawing>
+          <wp:inline distT="0" distB="0" distL="0" distR="0" wp14:anchorId="2B0233CC" wp14:editId="0E89D0DC">
+            <wp:extent cx="4584700" cy="2755900"/>
+            <wp:effectExtent l="0" t="0" r="0" b="0"/>
+            <wp:docPr id="872422178" name="Picture 1"/>
+            <wp:cNvGraphicFramePr>
+              <a:graphicFrameLocks xmlns:a="http://schemas.openxmlformats.org/drawingml/2006/main" noChangeAspect="1"/>
+            </wp:cNvGraphicFramePr>
+            <a:graphic xmlns:a="http://schemas.openxmlformats.org/drawingml/2006/main">
+              <a:graphicData uri="http://schemas.openxmlformats.org/drawingml/2006/picture">
+                <pic:pic xmlns:pic="http://schemas.openxmlformats.org/drawingml/2006/picture">
+                  <pic:nvPicPr>
+                    <pic:cNvPr id="872422178" name=""/>
+                    <pic:cNvPicPr/>
+                  </pic:nvPicPr>
+                  <pic:blipFill>
+                    <a:blip r:embed="rId10"/>
+                    <a:stretch>
+                      <a:fillRect/>
+                    </a:stretch>
+                  </pic:blipFill>
+                  <pic:spPr>
+                    <a:xfrm>
+                      <a:off x="0" y="0"/>
+                      <a:ext cx="4584700" cy="2755900"/>
+                    </a:xfrm>
+                    <a:prstGeom prst="rect">
+                      <a:avLst/>
+                    </a:prstGeom>
+                  </pic:spPr>
+                </pic:pic>
+              </a:graphicData>
+            </a:graphic>
+          </wp:inline>
+        </w:drawing>
+      </w:r>
+    </w:p>
+    <w:p>
+      <w:pPr>
+        <w:spacing w:line="480" w:lineRule="auto"/>
+        <w:rPr>
+          <w:rFonts w:ascii="Times New Roman" w:hAnsi="Times New Roman" w:cs="Times New Roman"/>
+        </w:rPr>
+      </w:pPr>
+    </w:p>
+    <w:p>
+      <w:pPr>
+        <w:spacing w:line="480" w:lineRule="auto"/>
+        <w:rPr>
+          <w:rFonts w:ascii="Times New Roman" w:hAnsi="Times New Roman" w:cs="Times New Roman"/>
+        </w:rPr>
+      </w:pPr>
+      <w:r>
+        <w:rPr>
+          <w:rFonts w:ascii="Times New Roman" w:hAnsi="Times New Roman" w:cs="Times New Roman"/>
+        </w:rPr>
+        <w:t>SECTION C</w:t>
+      </w:r>
+    </w:p>
+    <w:p>
+      <w:pPr>
+        <w:spacing w:line="480" w:lineRule="auto"/>
+        <w:rPr>
+          <w:rFonts w:ascii="Times New Roman" w:hAnsi="Times New Roman" w:cs="Times New Roman"/>
+          <w:i/>
+          <w:iCs/>
+        </w:rPr>
+      </w:pPr>
+      <w:r>
+        <w:rPr>
+          <w:rFonts w:ascii="Times New Roman" w:hAnsi="Times New Roman" w:cs="Times New Roman"/>
+          <w:i/>
+          <w:iCs/>
         </w:rPr>
         <w:t>Central Tendency Table</w:t>
       </w:r>
     </w:p>
     <w:p>
       <w:pPr>
-        <w:spacing w:line="360" w:lineRule="auto"/>
-        <w:rPr>
-          <w:rFonts w:ascii="Times New Roman" w:hAnsi="Times New Roman" w:cs="Times New Roman"/>
-        </w:rPr>
-      </w:pPr>
-      <w:r>
-        <w:rPr>
-          <w:rFonts w:ascii="Times New Roman" w:hAnsi="Times New Roman" w:cs="Times New Roman"/>
+        <w:spacing w:line="480" w:lineRule="auto"/>
+        <w:rPr>
+          <w:rFonts w:ascii="Times New Roman" w:hAnsi="Times New Roman" w:cs="Times New Roman"/>
+        </w:rPr>
+      </w:pPr>
+      <w:r>
+        <w:rPr>
+          <w:rFonts w:ascii="Times New Roman" w:hAnsi="Times New Roman" w:cs="Times New Roman"/>
+          <w:noProof/>
         </w:rPr>
         <w:drawing>
           <wp:inline distT="0" distB="0" distL="0" distR="0" wp14:anchorId="169E07D4" wp14:editId="479EFDA6">
@@ -492,7 +684,7 @@
                     <pic:cNvPicPr/>
                   </pic:nvPicPr>
                   <pic:blipFill>
-                    <a:blip r:embed="rId8"/>
+                    <a:blip r:embed="rId11"/>
                     <a:stretch>
                       <a:fillRect/>
                     </a:stretch>
@@ -515,42 +707,48 @@
     </w:p>
     <w:p>
       <w:pPr>
-        <w:spacing w:line="360" w:lineRule="auto"/>
-        <w:rPr>
-          <w:rFonts w:ascii="Times New Roman" w:hAnsi="Times New Roman" w:cs="Times New Roman"/>
-        </w:rPr>
-      </w:pPr>
-    </w:p>
-    <w:p>
-      <w:pPr>
-        <w:spacing w:line="360" w:lineRule="auto"/>
-        <w:rPr>
-          <w:rFonts w:ascii="Times New Roman" w:hAnsi="Times New Roman" w:cs="Times New Roman"/>
-        </w:rPr>
-      </w:pPr>
-      <w:r>
-        <w:rPr>
-          <w:rFonts w:ascii="Times New Roman" w:hAnsi="Times New Roman" w:cs="Times New Roman"/>
-        </w:rPr>
+        <w:spacing w:line="480" w:lineRule="auto"/>
+        <w:rPr>
+          <w:rFonts w:ascii="Times New Roman" w:hAnsi="Times New Roman" w:cs="Times New Roman"/>
+        </w:rPr>
+      </w:pPr>
+    </w:p>
+    <w:p>
+      <w:pPr>
+        <w:spacing w:line="480" w:lineRule="auto"/>
+        <w:rPr>
+          <w:rFonts w:ascii="Times New Roman" w:hAnsi="Times New Roman" w:cs="Times New Roman"/>
+          <w:i/>
+          <w:iCs/>
+        </w:rPr>
+      </w:pPr>
+      <w:r>
+        <w:rPr>
+          <w:rFonts w:ascii="Times New Roman" w:hAnsi="Times New Roman" w:cs="Times New Roman"/>
+          <w:i/>
+          <w:iCs/>
+        </w:rPr>
+        <w:lastRenderedPageBreak/>
         <w:t>Variability Table</w:t>
       </w:r>
     </w:p>
     <w:p>
       <w:pPr>
-        <w:spacing w:line="360" w:lineRule="auto"/>
-        <w:rPr>
-          <w:rFonts w:ascii="Times New Roman" w:hAnsi="Times New Roman" w:cs="Times New Roman"/>
-        </w:rPr>
-      </w:pPr>
-      <w:r>
-        <w:rPr>
-          <w:rFonts w:ascii="Times New Roman" w:hAnsi="Times New Roman" w:cs="Times New Roman"/>
+        <w:spacing w:line="480" w:lineRule="auto"/>
+        <w:rPr>
+          <w:rFonts w:ascii="Times New Roman" w:hAnsi="Times New Roman" w:cs="Times New Roman"/>
+        </w:rPr>
+      </w:pPr>
+      <w:r>
+        <w:rPr>
+          <w:rFonts w:ascii="Times New Roman" w:hAnsi="Times New Roman" w:cs="Times New Roman"/>
+          <w:noProof/>
         </w:rPr>
         <w:drawing>
-          <wp:inline distT="0" distB="0" distL="0" distR="0" wp14:anchorId="29A95519" wp14:editId="60327965">
-            <wp:extent cx="3987800" cy="1155700"/>
+          <wp:inline distT="0" distB="0" distL="0" distR="0" wp14:anchorId="3E725477" wp14:editId="431F3E4F">
+            <wp:extent cx="4064000" cy="1155700"/>
             <wp:effectExtent l="0" t="0" r="0" b="0"/>
-            <wp:docPr id="215722275" name="Picture 1"/>
+            <wp:docPr id="2081957717" name="Picture 1"/>
             <wp:cNvGraphicFramePr>
               <a:graphicFrameLocks xmlns:a="http://schemas.openxmlformats.org/drawingml/2006/main" noChangeAspect="1"/>
             </wp:cNvGraphicFramePr>
@@ -558,11 +756,11 @@
               <a:graphicData uri="http://schemas.openxmlformats.org/drawingml/2006/picture">
                 <pic:pic xmlns:pic="http://schemas.openxmlformats.org/drawingml/2006/picture">
                   <pic:nvPicPr>
-                    <pic:cNvPr id="215722275" name=""/>
+                    <pic:cNvPr id="2081957717" name=""/>
                     <pic:cNvPicPr/>
                   </pic:nvPicPr>
                   <pic:blipFill>
-                    <a:blip r:embed="rId9"/>
+                    <a:blip r:embed="rId12"/>
                     <a:stretch>
                       <a:fillRect/>
                     </a:stretch>
@@ -570,7 +768,7 @@
                   <pic:spPr>
                     <a:xfrm>
                       <a:off x="0" y="0"/>
-                      <a:ext cx="3987800" cy="1155700"/>
+                      <a:ext cx="4064000" cy="1155700"/>
                     </a:xfrm>
                     <a:prstGeom prst="rect">
                       <a:avLst/>
@@ -585,15 +783,15 @@
     </w:p>
     <w:p>
       <w:pPr>
-        <w:spacing w:line="360" w:lineRule="auto"/>
-        <w:rPr>
-          <w:rFonts w:ascii="Times New Roman" w:hAnsi="Times New Roman" w:cs="Times New Roman"/>
-        </w:rPr>
-      </w:pPr>
-    </w:p>
-    <w:p>
-      <w:pPr>
-        <w:spacing w:line="360" w:lineRule="auto"/>
+        <w:spacing w:line="480" w:lineRule="auto"/>
+        <w:rPr>
+          <w:rFonts w:ascii="Times New Roman" w:hAnsi="Times New Roman" w:cs="Times New Roman"/>
+        </w:rPr>
+      </w:pPr>
+    </w:p>
+    <w:p>
+      <w:pPr>
+        <w:spacing w:line="480" w:lineRule="auto"/>
         <w:rPr>
           <w:rFonts w:ascii="Times New Roman" w:hAnsi="Times New Roman" w:cs="Times New Roman"/>
         </w:rPr>
@@ -607,43 +805,74 @@
     </w:p>
     <w:p>
       <w:pPr>
-        <w:spacing w:line="360" w:lineRule="auto"/>
-        <w:rPr>
-          <w:rFonts w:ascii="Times New Roman" w:hAnsi="Times New Roman" w:cs="Times New Roman"/>
-        </w:rPr>
-      </w:pPr>
-      <w:r>
-        <w:rPr>
-          <w:rFonts w:ascii="Times New Roman" w:hAnsi="Times New Roman" w:cs="Times New Roman"/>
+        <w:spacing w:line="480" w:lineRule="auto"/>
+        <w:rPr>
+          <w:rFonts w:ascii="Times New Roman" w:hAnsi="Times New Roman" w:cs="Times New Roman"/>
+          <w:i/>
+          <w:iCs/>
+        </w:rPr>
+      </w:pPr>
+      <w:r>
+        <w:rPr>
+          <w:rFonts w:ascii="Times New Roman" w:hAnsi="Times New Roman" w:cs="Times New Roman"/>
+          <w:i/>
+          <w:iCs/>
         </w:rPr>
         <w:t>Confidence Level Estimate</w:t>
       </w:r>
     </w:p>
     <w:p>
       <w:pPr>
-        <w:spacing w:line="360" w:lineRule="auto"/>
-        <w:rPr>
-          <w:rFonts w:ascii="Times New Roman" w:hAnsi="Times New Roman" w:cs="Times New Roman"/>
-        </w:rPr>
-      </w:pPr>
-      <w:r>
-        <w:rPr>
-          <w:rFonts w:ascii="Times New Roman" w:hAnsi="Times New Roman" w:cs="Times New Roman"/>
-        </w:rPr>
-        <w:t>Calculating for missed mental health days:</w:t>
-      </w:r>
-    </w:p>
-    <w:p>
-      <w:pPr>
-        <w:spacing w:line="360" w:lineRule="auto"/>
-        <w:rPr>
-          <w:rFonts w:ascii="Times New Roman" w:hAnsi="Times New Roman" w:cs="Times New Roman"/>
-        </w:rPr>
-      </w:pPr>
-    </w:p>
-    <w:p>
-      <w:pPr>
-        <w:spacing w:line="360" w:lineRule="auto"/>
+        <w:spacing w:line="480" w:lineRule="auto"/>
+        <w:rPr>
+          <w:rFonts w:ascii="Times New Roman" w:hAnsi="Times New Roman" w:cs="Times New Roman"/>
+        </w:rPr>
+      </w:pPr>
+      <w:r>
+        <w:rPr>
+          <w:rFonts w:ascii="Times New Roman" w:hAnsi="Times New Roman" w:cs="Times New Roman"/>
+        </w:rPr>
+        <w:t>Calculating for missed mental health day</w:t>
+      </w:r>
+      <w:r>
+        <w:rPr>
+          <w:rFonts w:ascii="Times New Roman" w:hAnsi="Times New Roman" w:cs="Times New Roman"/>
+        </w:rPr>
+        <w:t>s (</w:t>
+      </w:r>
+      <w:proofErr w:type="spellStart"/>
+      <w:r>
+        <w:rPr>
+          <w:rFonts w:ascii="Times New Roman" w:hAnsi="Times New Roman" w:cs="Times New Roman"/>
+        </w:rPr>
+        <w:t>mntlhlt</w:t>
+      </w:r>
+      <w:proofErr w:type="spellEnd"/>
+      <w:r>
+        <w:rPr>
+          <w:rFonts w:ascii="Times New Roman" w:hAnsi="Times New Roman" w:cs="Times New Roman"/>
+        </w:rPr>
+        <w:t>)</w:t>
+      </w:r>
+      <w:r>
+        <w:rPr>
+          <w:rFonts w:ascii="Times New Roman" w:hAnsi="Times New Roman" w:cs="Times New Roman"/>
+        </w:rPr>
+        <w:t>:</w:t>
+      </w:r>
+    </w:p>
+    <w:p>
+      <w:pPr>
+        <w:spacing w:line="480" w:lineRule="auto"/>
+        <w:rPr>
+          <w:rFonts w:ascii="Times New Roman" w:hAnsi="Times New Roman" w:cs="Times New Roman"/>
+        </w:rPr>
+      </w:pPr>
+    </w:p>
+    <w:p>
+      <w:pPr>
+        <w:spacing w:line="480" w:lineRule="auto"/>
+        <w:ind w:left="720"/>
         <w:rPr>
           <w:rFonts w:ascii="Times New Roman" w:hAnsi="Times New Roman" w:cs="Times New Roman"/>
         </w:rPr>
@@ -671,7 +900,8 @@
     </w:p>
     <w:p>
       <w:pPr>
-        <w:spacing w:line="360" w:lineRule="auto"/>
+        <w:spacing w:line="480" w:lineRule="auto"/>
+        <w:ind w:left="720"/>
         <w:rPr>
           <w:rFonts w:ascii="Times New Roman" w:hAnsi="Times New Roman" w:cs="Times New Roman"/>
         </w:rPr>
@@ -686,7 +916,27 @@
         <w:rPr>
           <w:rFonts w:ascii="Times New Roman" w:hAnsi="Times New Roman" w:cs="Times New Roman"/>
         </w:rPr>
-        <w:t>4.55-(1.96*0.18)</w:t>
+        <w:t xml:space="preserve"> </w:t>
+      </w:r>
+      <w:r>
+        <w:rPr>
+          <w:rFonts w:ascii="Times New Roman" w:hAnsi="Times New Roman" w:cs="Times New Roman"/>
+        </w:rPr>
+        <w:t>4.55</w:t>
+      </w:r>
+      <w:proofErr w:type="gramStart"/>
+      <w:r>
+        <w:rPr>
+          <w:rFonts w:ascii="Times New Roman" w:hAnsi="Times New Roman" w:cs="Times New Roman"/>
+        </w:rPr>
+        <w:t>-(</w:t>
+      </w:r>
+      <w:proofErr w:type="gramEnd"/>
+      <w:r>
+        <w:rPr>
+          <w:rFonts w:ascii="Times New Roman" w:hAnsi="Times New Roman" w:cs="Times New Roman"/>
+        </w:rPr>
+        <w:t>1.96*0.18)</w:t>
       </w:r>
       <w:r>
         <w:rPr>
@@ -703,7 +953,8 @@
     </w:p>
     <w:p>
       <w:pPr>
-        <w:spacing w:line="360" w:lineRule="auto"/>
+        <w:spacing w:line="480" w:lineRule="auto"/>
+        <w:ind w:left="720"/>
         <w:rPr>
           <w:rFonts w:ascii="Times New Roman" w:hAnsi="Times New Roman" w:cs="Times New Roman"/>
         </w:rPr>
@@ -718,6 +969,12 @@
         <w:rPr>
           <w:rFonts w:ascii="Times New Roman" w:hAnsi="Times New Roman" w:cs="Times New Roman"/>
         </w:rPr>
+        <w:t xml:space="preserve"> </w:t>
+      </w:r>
+      <w:r>
+        <w:rPr>
+          <w:rFonts w:ascii="Times New Roman" w:hAnsi="Times New Roman" w:cs="Times New Roman"/>
+        </w:rPr>
         <w:t>4.55+(1.96*0.18)</w:t>
       </w:r>
       <w:r>
@@ -735,29 +992,66 @@
     </w:p>
     <w:p>
       <w:pPr>
-        <w:spacing w:line="360" w:lineRule="auto"/>
-        <w:rPr>
-          <w:rFonts w:ascii="Times New Roman" w:hAnsi="Times New Roman" w:cs="Times New Roman"/>
-        </w:rPr>
-      </w:pPr>
-      <w:r>
-        <w:rPr>
-          <w:rFonts w:ascii="Times New Roman" w:hAnsi="Times New Roman" w:cs="Times New Roman"/>
+        <w:spacing w:line="480" w:lineRule="auto"/>
+        <w:ind w:left="720"/>
+        <w:rPr>
+          <w:rFonts w:ascii="Times New Roman" w:hAnsi="Times New Roman" w:cs="Times New Roman"/>
+          <w:u w:val="single"/>
+        </w:rPr>
+      </w:pPr>
+      <w:r>
+        <w:rPr>
+          <w:rFonts w:ascii="Times New Roman" w:hAnsi="Times New Roman" w:cs="Times New Roman"/>
+          <w:u w:val="single"/>
         </w:rPr>
         <w:t>The mean of missed mental health days is 4.55 within a 95% CU: 4.2: 4.9], within a margin of error of 0.36.</w:t>
       </w:r>
     </w:p>
     <w:p>
       <w:pPr>
-        <w:spacing w:line="360" w:lineRule="auto"/>
-        <w:rPr>
-          <w:rFonts w:ascii="Times New Roman" w:hAnsi="Times New Roman" w:cs="Times New Roman"/>
-        </w:rPr>
-      </w:pPr>
-    </w:p>
-    <w:p>
-      <w:pPr>
-        <w:spacing w:line="360" w:lineRule="auto"/>
+        <w:spacing w:line="480" w:lineRule="auto"/>
+        <w:rPr>
+          <w:rFonts w:ascii="Times New Roman" w:hAnsi="Times New Roman" w:cs="Times New Roman"/>
+        </w:rPr>
+      </w:pPr>
+    </w:p>
+    <w:p>
+      <w:pPr>
+        <w:spacing w:line="480" w:lineRule="auto"/>
+        <w:rPr>
+          <w:rFonts w:ascii="Times New Roman" w:hAnsi="Times New Roman" w:cs="Times New Roman"/>
+        </w:rPr>
+      </w:pPr>
+      <w:r>
+        <w:rPr>
+          <w:rFonts w:ascii="Times New Roman" w:hAnsi="Times New Roman" w:cs="Times New Roman"/>
+        </w:rPr>
+        <w:t>I chose to provide a confidence level estimate for this variable because it is relevant to the research question and is the more complex</w:t>
+      </w:r>
+      <w:r>
+        <w:rPr>
+          <w:rFonts w:ascii="Times New Roman" w:hAnsi="Times New Roman" w:cs="Times New Roman"/>
+        </w:rPr>
+        <w:t xml:space="preserve"> (in terms of level of measurement)</w:t>
+      </w:r>
+      <w:r>
+        <w:rPr>
+          <w:rFonts w:ascii="Times New Roman" w:hAnsi="Times New Roman" w:cs="Times New Roman"/>
+        </w:rPr>
+        <w:t xml:space="preserve"> of the two dependent variables.</w:t>
+      </w:r>
+    </w:p>
+    <w:p>
+      <w:pPr>
+        <w:spacing w:line="480" w:lineRule="auto"/>
+        <w:rPr>
+          <w:rFonts w:ascii="Times New Roman" w:hAnsi="Times New Roman" w:cs="Times New Roman"/>
+        </w:rPr>
+      </w:pPr>
+    </w:p>
+    <w:p>
+      <w:pPr>
+        <w:spacing w:line="480" w:lineRule="auto"/>
         <w:rPr>
           <w:rFonts w:ascii="Times New Roman" w:hAnsi="Times New Roman" w:cs="Times New Roman"/>
         </w:rPr>
@@ -771,17 +1065,166 @@
     </w:p>
     <w:p>
       <w:pPr>
-        <w:spacing w:line="360" w:lineRule="auto"/>
-        <w:rPr>
-          <w:rFonts w:ascii="Times New Roman" w:hAnsi="Times New Roman" w:cs="Times New Roman"/>
-        </w:rPr>
-      </w:pPr>
-      <w:r>
-        <w:rPr>
-          <w:rFonts w:ascii="Times New Roman" w:hAnsi="Times New Roman" w:cs="Times New Roman"/>
+        <w:spacing w:line="480" w:lineRule="auto"/>
+        <w:rPr>
+          <w:rFonts w:ascii="Times New Roman" w:hAnsi="Times New Roman" w:cs="Times New Roman"/>
+          <w:i/>
+          <w:iCs/>
+        </w:rPr>
+      </w:pPr>
+      <w:r>
+        <w:rPr>
+          <w:rFonts w:ascii="Times New Roman" w:hAnsi="Times New Roman" w:cs="Times New Roman"/>
+          <w:i/>
+          <w:iCs/>
         </w:rPr>
         <w:t>Conclusion</w:t>
       </w:r>
+    </w:p>
+    <w:p>
+      <w:pPr>
+        <w:spacing w:line="480" w:lineRule="auto"/>
+        <w:rPr>
+          <w:rFonts w:ascii="Times New Roman" w:hAnsi="Times New Roman" w:cs="Times New Roman"/>
+        </w:rPr>
+      </w:pPr>
+      <w:r>
+        <w:rPr>
+          <w:rFonts w:ascii="Times New Roman" w:hAnsi="Times New Roman" w:cs="Times New Roman"/>
+        </w:rPr>
+        <w:tab/>
+      </w:r>
+      <w:r>
+        <w:rPr>
+          <w:rFonts w:ascii="Times New Roman" w:hAnsi="Times New Roman" w:cs="Times New Roman"/>
+        </w:rPr>
+        <w:t xml:space="preserve">Notably most respondents worked on average </w:t>
+      </w:r>
+      <w:r>
+        <w:rPr>
+          <w:rFonts w:ascii="Times New Roman" w:hAnsi="Times New Roman" w:cs="Times New Roman"/>
+        </w:rPr>
+        <w:t>40 hours</w:t>
+      </w:r>
+      <w:r>
+        <w:rPr>
+          <w:rFonts w:ascii="Times New Roman" w:hAnsi="Times New Roman" w:cs="Times New Roman"/>
+        </w:rPr>
+        <w:t xml:space="preserve"> a week. </w:t>
+      </w:r>
+      <w:r>
+        <w:rPr>
+          <w:rFonts w:ascii="Times New Roman" w:hAnsi="Times New Roman" w:cs="Times New Roman"/>
+        </w:rPr>
+        <w:t xml:space="preserve">Respondents tend to report not being depressed </w:t>
+      </w:r>
+      <w:r>
+        <w:rPr>
+          <w:rFonts w:ascii="Times New Roman" w:hAnsi="Times New Roman" w:cs="Times New Roman"/>
+        </w:rPr>
+        <w:t xml:space="preserve">and having 0 – 4 days of poor mental health. </w:t>
+      </w:r>
+      <w:r>
+        <w:rPr>
+          <w:rFonts w:ascii="Times New Roman" w:hAnsi="Times New Roman" w:cs="Times New Roman"/>
+        </w:rPr>
+        <w:t xml:space="preserve">Of the information we </w:t>
+      </w:r>
+      <w:r>
+        <w:rPr>
+          <w:rFonts w:ascii="Times New Roman" w:hAnsi="Times New Roman" w:cs="Times New Roman"/>
+        </w:rPr>
+        <w:lastRenderedPageBreak/>
+        <w:t xml:space="preserve">have on people who worked full time and part time they reported 4 days of poor mental health a month on average. People who worked but were indisposed reported a higher rate of poor mental health </w:t>
+      </w:r>
+      <w:proofErr w:type="gramStart"/>
+      <w:r>
+        <w:rPr>
+          <w:rFonts w:ascii="Times New Roman" w:hAnsi="Times New Roman" w:cs="Times New Roman"/>
+        </w:rPr>
+        <w:t>in a given</w:t>
+      </w:r>
+      <w:proofErr w:type="gramEnd"/>
+      <w:r>
+        <w:rPr>
+          <w:rFonts w:ascii="Times New Roman" w:hAnsi="Times New Roman" w:cs="Times New Roman"/>
+        </w:rPr>
+        <w:t xml:space="preserve"> month, in as much as </w:t>
+      </w:r>
+      <w:r>
+        <w:rPr>
+          <w:rFonts w:ascii="Times New Roman" w:hAnsi="Times New Roman" w:cs="Times New Roman"/>
+        </w:rPr>
+        <w:t>7 days</w:t>
+      </w:r>
+      <w:r>
+        <w:rPr>
+          <w:rFonts w:ascii="Times New Roman" w:hAnsi="Times New Roman" w:cs="Times New Roman"/>
+        </w:rPr>
+        <w:t xml:space="preserve"> on average. </w:t>
+      </w:r>
+      <w:r>
+        <w:rPr>
+          <w:rFonts w:ascii="Times New Roman" w:hAnsi="Times New Roman" w:cs="Times New Roman"/>
+        </w:rPr>
+        <w:t xml:space="preserve">Women tended to experience slightly longer periods of poor mental health (5.5) and reported depression more frequently than men (16% of women </w:t>
+      </w:r>
+      <w:r>
+        <w:rPr>
+          <w:rFonts w:ascii="Times New Roman" w:hAnsi="Times New Roman" w:cs="Times New Roman"/>
+        </w:rPr>
+        <w:t xml:space="preserve">said they had diagnosed depression </w:t>
+      </w:r>
+      <w:r>
+        <w:rPr>
+          <w:rFonts w:ascii="Times New Roman" w:hAnsi="Times New Roman" w:cs="Times New Roman"/>
+        </w:rPr>
+        <w:t xml:space="preserve">as opposed to 9% of men). Across all groups those who worked </w:t>
+      </w:r>
+      <w:r>
+        <w:rPr>
+          <w:rFonts w:ascii="Times New Roman" w:hAnsi="Times New Roman" w:cs="Times New Roman"/>
+        </w:rPr>
+        <w:t xml:space="preserve">more hours saw higher poor mental health days, and those who worked part time saw lower reported frequencies of poor mental health days. Those who reported yes to having depression (~500) reported the highest </w:t>
+      </w:r>
+      <w:r>
+        <w:rPr>
+          <w:rFonts w:ascii="Times New Roman" w:hAnsi="Times New Roman" w:cs="Times New Roman"/>
+        </w:rPr>
+        <w:t>average</w:t>
+      </w:r>
+      <w:r>
+        <w:rPr>
+          <w:rFonts w:ascii="Times New Roman" w:hAnsi="Times New Roman" w:cs="Times New Roman"/>
+        </w:rPr>
+        <w:t xml:space="preserve"> poor mental health days, regardless of work status or hours worked, </w:t>
+      </w:r>
+      <w:r>
+        <w:rPr>
+          <w:rFonts w:ascii="Times New Roman" w:hAnsi="Times New Roman" w:cs="Times New Roman"/>
+        </w:rPr>
+        <w:t xml:space="preserve">with an </w:t>
+      </w:r>
+      <w:r>
+        <w:rPr>
+          <w:rFonts w:ascii="Times New Roman" w:hAnsi="Times New Roman" w:cs="Times New Roman"/>
+        </w:rPr>
+        <w:t>average 10 poor days of mental health a month.</w:t>
+      </w:r>
+      <w:r>
+        <w:rPr>
+          <w:rFonts w:ascii="Times New Roman" w:hAnsi="Times New Roman" w:cs="Times New Roman"/>
+        </w:rPr>
+        <w:t xml:space="preserve"> </w:t>
+      </w:r>
+    </w:p>
+    <w:p>
+      <w:pPr>
+        <w:spacing w:line="480" w:lineRule="auto"/>
+        <w:rPr>
+          <w:rFonts w:ascii="Times New Roman" w:hAnsi="Times New Roman" w:cs="Times New Roman"/>
+        </w:rPr>
+      </w:pPr>
     </w:p>
     <w:sectPr>
       <w:pgSz w:w="12240" w:h="15840"/>
@@ -1487,6 +1930,7 @@
   <w:style w:type="character" w:default="1" w:styleId="DefaultParagraphFont">
     <w:name w:val="Default Paragraph Font"/>
     <w:uiPriority w:val="1"/>
+    <w:semiHidden/>
     <w:unhideWhenUsed/>
   </w:style>
   <w:style w:type="table" w:default="1" w:styleId="TableNormal">
@@ -1799,6 +2243,41 @@
       <w:smallCaps/>
       <w:color w:val="0F4761" w:themeColor="accent1" w:themeShade="BF"/>
       <w:spacing w:val="5"/>
+    </w:rPr>
+  </w:style>
+  <w:style w:type="character" w:styleId="Hyperlink">
+    <w:name w:val="Hyperlink"/>
+    <w:basedOn w:val="DefaultParagraphFont"/>
+    <w:uiPriority w:val="99"/>
+    <w:unhideWhenUsed/>
+    <w:rsid w:val="00166C65"/>
+    <w:rPr>
+      <w:color w:val="467886" w:themeColor="hyperlink"/>
+      <w:u w:val="single"/>
+    </w:rPr>
+  </w:style>
+  <w:style w:type="character" w:styleId="UnresolvedMention">
+    <w:name w:val="Unresolved Mention"/>
+    <w:basedOn w:val="DefaultParagraphFont"/>
+    <w:uiPriority w:val="99"/>
+    <w:semiHidden/>
+    <w:unhideWhenUsed/>
+    <w:rsid w:val="00166C65"/>
+    <w:rPr>
+      <w:color w:val="605E5C"/>
+      <w:shd w:val="clear" w:color="auto" w:fill="E1DFDD"/>
+    </w:rPr>
+  </w:style>
+  <w:style w:type="character" w:styleId="FollowedHyperlink">
+    <w:name w:val="FollowedHyperlink"/>
+    <w:basedOn w:val="DefaultParagraphFont"/>
+    <w:uiPriority w:val="99"/>
+    <w:semiHidden/>
+    <w:unhideWhenUsed/>
+    <w:rsid w:val="00166C65"/>
+    <w:rPr>
+      <w:color w:val="96607D" w:themeColor="followedHyperlink"/>
+      <w:u w:val="single"/>
     </w:rPr>
   </w:style>
 </w:styles>

</xml_diff>